<commit_message>
name changed to Luna
</commit_message>
<xml_diff>
--- a/GDD/tgk.docx
+++ b/GDD/tgk.docx
@@ -56,61 +56,53 @@
           <w:sz w:val="21"/>
           <w:szCs w:val="21"/>
         </w:rPr>
-        <w:t>Adelaide</w:t>
-      </w:r>
-      <w:r>
-        <w:rPr>
-          <w:rFonts w:cs="Arial"/>
-          <w:b/>
-          <w:bCs/>
-          <w:color w:val="000000"/>
-          <w:sz w:val="21"/>
-          <w:szCs w:val="21"/>
-        </w:rPr>
+        <w:t xml:space="preserve">Luna </w:t>
+      </w:r>
+      <w:r>
+        <w:t>skazanej</w:t>
+      </w:r>
+      <w:r>
+        <w:t xml:space="preserve"> na śmierć za niewykonanie rozkazu spalenia całej wsi i jej mieszkańców, w której stwierdzono epidemię nieznanej choroby. Akcja rozpoczyna się od momentu, gdy </w:t>
+      </w:r>
+      <w:r>
+        <w:t>n</w:t>
+      </w:r>
+      <w:r>
+        <w:t>amiestnik</w:t>
+      </w:r>
+      <w:r>
+        <w:t xml:space="preserve"> Artemon</w:t>
+      </w:r>
+      <w:r>
+        <w:t xml:space="preserve"> miasta </w:t>
+      </w:r>
+      <w:proofErr w:type="spellStart"/>
+      <w:r>
+        <w:t>Rhodi</w:t>
+      </w:r>
+      <w:proofErr w:type="spellEnd"/>
+      <w:r>
+        <w:t xml:space="preserve"> położonej w królestwie </w:t>
+      </w:r>
+      <w:proofErr w:type="spellStart"/>
+      <w:r>
+        <w:t>Ebera</w:t>
+      </w:r>
+      <w:proofErr w:type="spellEnd"/>
+      <w:r>
         <w:t xml:space="preserve"> </w:t>
       </w:r>
       <w:r>
-        <w:t>skazanej</w:t>
-      </w:r>
-      <w:r>
-        <w:t xml:space="preserve"> na śmierć za niewykonanie rozkazu spalenia całej wsi i jej mieszkańców, w której stwierdzono epidemię nieznanej choroby. Akcja rozpoczyna się od momentu, gdy </w:t>
-      </w:r>
-      <w:r>
-        <w:t>n</w:t>
-      </w:r>
-      <w:r>
-        <w:t>amiestnik</w:t>
-      </w:r>
-      <w:r>
-        <w:t xml:space="preserve"> Artemon</w:t>
-      </w:r>
-      <w:r>
-        <w:t xml:space="preserve"> miasta </w:t>
-      </w:r>
-      <w:proofErr w:type="spellStart"/>
-      <w:r>
-        <w:t>Rhodi</w:t>
-      </w:r>
-      <w:proofErr w:type="spellEnd"/>
-      <w:r>
-        <w:t xml:space="preserve"> położonej w królestwie </w:t>
-      </w:r>
-      <w:proofErr w:type="spellStart"/>
-      <w:r>
-        <w:t>Ebera</w:t>
-      </w:r>
-      <w:proofErr w:type="spellEnd"/>
+        <w:t>we wschodniej części tegoż królestwa, daje możliwość rehabilitacji</w:t>
+      </w:r>
       <w:r>
         <w:t xml:space="preserve"> </w:t>
       </w:r>
       <w:r>
-        <w:t>we wschodniej części tegoż królestwa, daje możliwość rehabilitacji</w:t>
-      </w:r>
-      <w:r>
-        <w:t xml:space="preserve"> Adelaide</w:t>
-      </w:r>
-      <w:r>
-        <w:t xml:space="preserve"> za rozwiązanie podobnej sprawy we wsi </w:t>
+        <w:t xml:space="preserve">Lunie </w:t>
+      </w:r>
+      <w:r>
+        <w:t xml:space="preserve">za rozwiązanie podobnej sprawy we wsi </w:t>
       </w:r>
       <w:bookmarkStart w:id="0" w:name="Ymera"/>
       <w:proofErr w:type="spellStart"/>

</xml_diff>

<commit_message>
Scenario and corrected GDD.
</commit_message>
<xml_diff>
--- a/GDD/tgk.docx
+++ b/GDD/tgk.docx
@@ -90,10 +90,15 @@
       </w:r>
       <w:proofErr w:type="spellEnd"/>
       <w:r>
-        <w:t xml:space="preserve"> </w:t>
-      </w:r>
-      <w:r>
-        <w:t>we wschodniej części tegoż królestwa, daje możliwość rehabilitacji</w:t>
+        <w:t xml:space="preserve"> na kontynencie </w:t>
+      </w:r>
+      <w:proofErr w:type="spellStart"/>
+      <w:r>
+        <w:t>Nuem</w:t>
+      </w:r>
+      <w:proofErr w:type="spellEnd"/>
+      <w:r>
+        <w:t>, daje możliwość rehabilitacji</w:t>
       </w:r>
       <w:r>
         <w:t xml:space="preserve"> </w:t>
@@ -118,8 +123,6 @@
       <w:r>
         <w:t xml:space="preserve">. </w:t>
       </w:r>
-      <w:bookmarkStart w:id="1" w:name="_GoBack"/>
-      <w:bookmarkEnd w:id="1"/>
     </w:p>
     <w:p/>
     <w:p>
@@ -130,11 +133,6 @@
       <w:proofErr w:type="spellEnd"/>
       <w:r>
         <w:t>:</w:t>
-      </w:r>
-    </w:p>
-    <w:p>
-      <w:r>
-        <w:t>Konieczne:</w:t>
       </w:r>
       <w:r>
         <w:br/>
@@ -279,6 +277,8 @@
         </w:rPr>
         <w:t>Statystyki</w:t>
       </w:r>
+      <w:bookmarkStart w:id="1" w:name="_GoBack"/>
+      <w:bookmarkEnd w:id="1"/>
     </w:p>
     <w:p>
       <w:pPr>
@@ -469,7 +469,6 @@
         </w:numPr>
       </w:pPr>
       <w:r>
-        <w:lastRenderedPageBreak/>
         <w:t>Gracz dostaje wynagrodzenia za wykonanie misji w postaci złota, czy też przedmiotu.</w:t>
       </w:r>
     </w:p>

</xml_diff>